<commit_message>
add getCategoryList api and fix error options
</commit_message>
<xml_diff>
--- a/附件/接口文档.docx
+++ b/附件/接口文档.docx
@@ -17,7 +17,9 @@
         </w:tblBorders>
         <w:tblLayout w:type="fixed"/>
         <w:tblCellMar>
+          <w:top w:w="0" w:type="dxa"/>
           <w:left w:w="108" w:type="dxa"/>
+          <w:bottom w:w="0" w:type="dxa"/>
           <w:right w:w="108" w:type="dxa"/>
         </w:tblCellMar>
       </w:tblPr>
@@ -40,7 +42,9 @@
           </w:tblBorders>
           <w:tblLayout w:type="fixed"/>
           <w:tblCellMar>
+            <w:top w:w="0" w:type="dxa"/>
             <w:left w:w="108" w:type="dxa"/>
+            <w:bottom w:w="0" w:type="dxa"/>
             <w:right w:w="108" w:type="dxa"/>
           </w:tblCellMar>
         </w:tblPrEx>
@@ -167,7 +171,9 @@
           </w:tblBorders>
           <w:tblLayout w:type="fixed"/>
           <w:tblCellMar>
+            <w:top w:w="0" w:type="dxa"/>
             <w:left w:w="108" w:type="dxa"/>
+            <w:bottom w:w="0" w:type="dxa"/>
             <w:right w:w="108" w:type="dxa"/>
           </w:tblCellMar>
         </w:tblPrEx>
@@ -342,7 +348,9 @@
           </w:tblBorders>
           <w:tblLayout w:type="fixed"/>
           <w:tblCellMar>
+            <w:top w:w="0" w:type="dxa"/>
             <w:left w:w="108" w:type="dxa"/>
+            <w:bottom w:w="0" w:type="dxa"/>
             <w:right w:w="108" w:type="dxa"/>
           </w:tblCellMar>
         </w:tblPrEx>
@@ -588,7 +596,9 @@
           </w:tblBorders>
           <w:tblLayout w:type="fixed"/>
           <w:tblCellMar>
+            <w:top w:w="0" w:type="dxa"/>
             <w:left w:w="108" w:type="dxa"/>
+            <w:bottom w:w="0" w:type="dxa"/>
             <w:right w:w="108" w:type="dxa"/>
           </w:tblCellMar>
         </w:tblPrEx>
@@ -635,6 +645,8 @@
               </w:rPr>
               <w:t>文章保存</w:t>
             </w:r>
+            <w:bookmarkStart w:id="0" w:name="_GoBack"/>
+            <w:bookmarkEnd w:id="0"/>
           </w:p>
         </w:tc>
         <w:tc>
@@ -798,7 +810,9 @@
           </w:tblBorders>
           <w:tblLayout w:type="fixed"/>
           <w:tblCellMar>
+            <w:top w:w="0" w:type="dxa"/>
             <w:left w:w="108" w:type="dxa"/>
+            <w:bottom w:w="0" w:type="dxa"/>
             <w:right w:w="108" w:type="dxa"/>
           </w:tblCellMar>
         </w:tblPrEx>
@@ -829,6 +843,7 @@
             <w:r>
               <w:rPr>
                 <w:rFonts w:hint="eastAsia"/>
+                <w:color w:val="0000FF"/>
                 <w:vertAlign w:val="baseline"/>
                 <w:lang w:eastAsia="zh-CN"/>
               </w:rPr>
@@ -837,6 +852,7 @@
             <w:r>
               <w:rPr>
                 <w:rFonts w:hint="eastAsia"/>
+                <w:color w:val="0000FF"/>
                 <w:vertAlign w:val="baseline"/>
                 <w:lang w:val="en-US" w:eastAsia="zh-CN"/>
               </w:rPr>
@@ -845,13 +861,12 @@
             <w:r>
               <w:rPr>
                 <w:rFonts w:hint="eastAsia"/>
+                <w:color w:val="0000FF"/>
                 <w:vertAlign w:val="baseline"/>
                 <w:lang w:eastAsia="zh-CN"/>
               </w:rPr>
               <w:t>分类</w:t>
             </w:r>
-            <w:bookmarkStart w:id="0" w:name="_GoBack"/>
-            <w:bookmarkEnd w:id="0"/>
           </w:p>
         </w:tc>
         <w:tc>
@@ -950,7 +965,9 @@
           </w:tblBorders>
           <w:tblLayout w:type="fixed"/>
           <w:tblCellMar>
+            <w:top w:w="0" w:type="dxa"/>
             <w:left w:w="108" w:type="dxa"/>
+            <w:bottom w:w="0" w:type="dxa"/>
             <w:right w:w="108" w:type="dxa"/>
           </w:tblCellMar>
         </w:tblPrEx>
@@ -1081,7 +1098,9 @@
           </w:tblBorders>
           <w:tblLayout w:type="fixed"/>
           <w:tblCellMar>
+            <w:top w:w="0" w:type="dxa"/>
             <w:left w:w="108" w:type="dxa"/>
+            <w:bottom w:w="0" w:type="dxa"/>
             <w:right w:w="108" w:type="dxa"/>
           </w:tblCellMar>
         </w:tblPrEx>
@@ -1158,7 +1177,9 @@
           </w:tblBorders>
           <w:tblLayout w:type="fixed"/>
           <w:tblCellMar>
+            <w:top w:w="0" w:type="dxa"/>
             <w:left w:w="108" w:type="dxa"/>
+            <w:bottom w:w="0" w:type="dxa"/>
             <w:right w:w="108" w:type="dxa"/>
           </w:tblCellMar>
         </w:tblPrEx>
@@ -1235,7 +1256,9 @@
           </w:tblBorders>
           <w:tblLayout w:type="fixed"/>
           <w:tblCellMar>
+            <w:top w:w="0" w:type="dxa"/>
             <w:left w:w="108" w:type="dxa"/>
+            <w:bottom w:w="0" w:type="dxa"/>
             <w:right w:w="108" w:type="dxa"/>
           </w:tblCellMar>
         </w:tblPrEx>
@@ -1312,7 +1335,9 @@
           </w:tblBorders>
           <w:tblLayout w:type="fixed"/>
           <w:tblCellMar>
+            <w:top w:w="0" w:type="dxa"/>
             <w:left w:w="108" w:type="dxa"/>
+            <w:bottom w:w="0" w:type="dxa"/>
             <w:right w:w="108" w:type="dxa"/>
           </w:tblCellMar>
         </w:tblPrEx>
@@ -1502,7 +1527,7 @@
     <w:lsdException w:unhideWhenUsed="0" w:uiPriority="0" w:semiHidden="0" w:name="HTML Sample"/>
     <w:lsdException w:unhideWhenUsed="0" w:uiPriority="0" w:semiHidden="0" w:name="HTML Typewriter"/>
     <w:lsdException w:unhideWhenUsed="0" w:uiPriority="0" w:semiHidden="0" w:name="HTML Variable"/>
-    <w:lsdException w:unhideWhenUsed="0" w:uiPriority="0" w:name="Normal Table"/>
+    <w:lsdException w:qFormat="1" w:unhideWhenUsed="0" w:uiPriority="0" w:name="Normal Table"/>
     <w:lsdException w:unhideWhenUsed="0" w:uiPriority="0" w:semiHidden="0" w:name="annotation subject"/>
     <w:lsdException w:unhideWhenUsed="0" w:uiPriority="0" w:semiHidden="0" w:name="Table Simple 1"/>
     <w:lsdException w:unhideWhenUsed="0" w:uiPriority="0" w:semiHidden="0" w:name="Table Simple 2"/>
@@ -1672,6 +1697,7 @@
   <w:style w:type="table" w:default="1" w:styleId="3">
     <w:name w:val="Normal Table"/>
     <w:semiHidden/>
+    <w:qFormat/>
     <w:uiPriority w:val="0"/>
     <w:tblPr>
       <w:tblLayout w:type="fixed"/>

</xml_diff>

<commit_message>
add docs and apis
</commit_message>
<xml_diff>
--- a/附件/接口文档.docx
+++ b/附件/接口文档.docx
@@ -617,6 +617,7 @@
             <w:r>
               <w:rPr>
                 <w:rFonts w:hint="eastAsia"/>
+                <w:color w:val="0000FF"/>
                 <w:vertAlign w:val="baseline"/>
                 <w:lang w:val="en-US" w:eastAsia="zh-CN"/>
               </w:rPr>
@@ -1117,6 +1118,7 @@
             <w:r>
               <w:rPr>
                 <w:rFonts w:hint="eastAsia"/>
+                <w:color w:val="0000FF"/>
                 <w:vertAlign w:val="baseline"/>
                 <w:lang w:val="en-US" w:eastAsia="zh-CN"/>
               </w:rPr>
@@ -1145,6 +1147,8 @@
               </w:rPr>
               <w:t>推荐作者</w:t>
             </w:r>
+            <w:bookmarkStart w:id="0" w:name="_GoBack"/>
+            <w:bookmarkEnd w:id="0"/>
           </w:p>
         </w:tc>
         <w:tc>
@@ -1257,6 +1261,7 @@
             <w:r>
               <w:rPr>
                 <w:rFonts w:hint="eastAsia"/>
+                <w:color w:val="0000FF"/>
                 <w:vertAlign w:val="baseline"/>
                 <w:lang w:eastAsia="zh-CN"/>
               </w:rPr>
@@ -1284,8 +1289,6 @@
               </w:rPr>
               <w:t>User/index/goodArticle</w:t>
             </w:r>
-            <w:bookmarkStart w:id="0" w:name="_GoBack"/>
-            <w:bookmarkEnd w:id="0"/>
           </w:p>
         </w:tc>
         <w:tc>
@@ -1383,49 +1386,186 @@
         <w:tc>
           <w:tcPr>
             <w:tcW w:w="1704" w:type="dxa"/>
-          </w:tcPr>
-          <w:p>
-            <w:pPr>
-              <w:rPr>
-                <w:vertAlign w:val="baseline"/>
-              </w:rPr>
-            </w:pPr>
-          </w:p>
-        </w:tc>
-        <w:tc>
-          <w:tcPr>
-            <w:tcW w:w="1704" w:type="dxa"/>
-          </w:tcPr>
-          <w:p>
-            <w:pPr>
-              <w:rPr>
-                <w:vertAlign w:val="baseline"/>
-              </w:rPr>
-            </w:pPr>
-          </w:p>
-        </w:tc>
-        <w:tc>
-          <w:tcPr>
-            <w:tcW w:w="1704" w:type="dxa"/>
-          </w:tcPr>
-          <w:p>
-            <w:pPr>
-              <w:rPr>
-                <w:vertAlign w:val="baseline"/>
-              </w:rPr>
-            </w:pPr>
+            <w:textDirection w:val="lrTb"/>
+            <w:vAlign w:val="top"/>
+          </w:tcPr>
+          <w:p>
+            <w:pPr>
+              <w:rPr>
+                <w:vertAlign w:val="baseline"/>
+              </w:rPr>
+            </w:pPr>
+            <w:r>
+              <w:rPr>
+                <w:rFonts w:hint="eastAsia"/>
+                <w:color w:val="0000FF"/>
+                <w:vertAlign w:val="baseline"/>
+                <w:lang w:eastAsia="zh-CN"/>
+              </w:rPr>
+              <w:t>显示通知</w:t>
+            </w:r>
+          </w:p>
+        </w:tc>
+        <w:tc>
+          <w:tcPr>
+            <w:tcW w:w="1704" w:type="dxa"/>
+            <w:textDirection w:val="lrTb"/>
+            <w:vAlign w:val="top"/>
+          </w:tcPr>
+          <w:p>
+            <w:pPr>
+              <w:rPr>
+                <w:vertAlign w:val="baseline"/>
+              </w:rPr>
+            </w:pPr>
+            <w:r>
+              <w:rPr>
+                <w:rFonts w:hint="eastAsia"/>
+                <w:vertAlign w:val="baseline"/>
+                <w:lang w:val="en-US" w:eastAsia="zh-CN"/>
+              </w:rPr>
+              <w:t>Index/showNotification</w:t>
+            </w:r>
+          </w:p>
+        </w:tc>
+        <w:tc>
+          <w:tcPr>
+            <w:tcW w:w="1704" w:type="dxa"/>
+            <w:textDirection w:val="lrTb"/>
+            <w:vAlign w:val="top"/>
+          </w:tcPr>
+          <w:p>
+            <w:pPr>
+              <w:rPr>
+                <w:vertAlign w:val="baseline"/>
+              </w:rPr>
+            </w:pPr>
+            <w:r>
+              <w:rPr>
+                <w:rFonts w:hint="eastAsia"/>
+                <w:vertAlign w:val="baseline"/>
+                <w:lang w:val="en-US" w:eastAsia="zh-CN"/>
+              </w:rPr>
+              <w:t>userId</w:t>
+            </w:r>
           </w:p>
         </w:tc>
         <w:tc>
           <w:tcPr>
             <w:tcW w:w="1705" w:type="dxa"/>
-          </w:tcPr>
-          <w:p>
-            <w:pPr>
-              <w:rPr>
-                <w:vertAlign w:val="baseline"/>
-              </w:rPr>
-            </w:pPr>
+            <w:textDirection w:val="lrTb"/>
+            <w:vAlign w:val="top"/>
+          </w:tcPr>
+          <w:p>
+            <w:pPr>
+              <w:rPr>
+                <w:rFonts w:hint="eastAsia"/>
+                <w:vertAlign w:val="baseline"/>
+              </w:rPr>
+            </w:pPr>
+            <w:r>
+              <w:rPr>
+                <w:rFonts w:hint="eastAsia"/>
+                <w:vertAlign w:val="baseline"/>
+              </w:rPr>
+              <w:t>status(1</w:t>
+            </w:r>
+            <w:r>
+              <w:rPr>
+                <w:rFonts w:hint="eastAsia"/>
+                <w:vertAlign w:val="baseline"/>
+                <w:lang w:eastAsia="zh-CN"/>
+              </w:rPr>
+              <w:t>成功</w:t>
+            </w:r>
+            <w:r>
+              <w:rPr>
+                <w:rFonts w:hint="eastAsia"/>
+                <w:vertAlign w:val="baseline"/>
+              </w:rPr>
+              <w:t>/0</w:t>
+            </w:r>
+            <w:r>
+              <w:rPr>
+                <w:rFonts w:hint="eastAsia"/>
+                <w:vertAlign w:val="baseline"/>
+                <w:lang w:eastAsia="zh-CN"/>
+              </w:rPr>
+              <w:t>失败</w:t>
+            </w:r>
+            <w:r>
+              <w:rPr>
+                <w:rFonts w:hint="eastAsia"/>
+                <w:vertAlign w:val="baseline"/>
+              </w:rPr>
+              <w:t>)</w:t>
+            </w:r>
+          </w:p>
+          <w:p>
+            <w:pPr>
+              <w:rPr>
+                <w:rFonts w:hint="eastAsia" w:eastAsiaTheme="minorEastAsia"/>
+                <w:vertAlign w:val="baseline"/>
+                <w:lang w:val="en-US" w:eastAsia="zh-CN"/>
+              </w:rPr>
+            </w:pPr>
+            <w:r>
+              <w:rPr>
+                <w:rFonts w:hint="eastAsia"/>
+                <w:vertAlign w:val="baseline"/>
+                <w:lang w:val="en-US" w:eastAsia="zh-CN"/>
+              </w:rPr>
+              <w:t>成功返回</w:t>
+            </w:r>
+          </w:p>
+          <w:p>
+            <w:pPr>
+              <w:rPr>
+                <w:rFonts w:hint="eastAsia"/>
+                <w:vertAlign w:val="baseline"/>
+                <w:lang w:val="en-US" w:eastAsia="zh-CN"/>
+              </w:rPr>
+            </w:pPr>
+            <w:r>
+              <w:rPr>
+                <w:rFonts w:hint="eastAsia"/>
+                <w:vertAlign w:val="baseline"/>
+                <w:lang w:val="en-US" w:eastAsia="zh-CN"/>
+              </w:rPr>
+              <w:t>notificationList[</w:t>
+            </w:r>
+          </w:p>
+          <w:p>
+            <w:pPr>
+              <w:rPr>
+                <w:rFonts w:hint="eastAsia"/>
+                <w:vertAlign w:val="baseline"/>
+                <w:lang w:val="en-US" w:eastAsia="zh-CN"/>
+              </w:rPr>
+            </w:pPr>
+            <w:r>
+              <w:rPr>
+                <w:rFonts w:hint="eastAsia"/>
+                <w:vertAlign w:val="baseline"/>
+                <w:lang w:val="en-US" w:eastAsia="zh-CN"/>
+              </w:rPr>
+              <w:t>{id,title,status(这个保留，是否已读删除待考虑),type:通知类型(1:成功 0:失败 -1：警告)}</w:t>
+            </w:r>
+          </w:p>
+          <w:p>
+            <w:pPr>
+              <w:rPr>
+                <w:vertAlign w:val="baseline"/>
+              </w:rPr>
+            </w:pPr>
+            <w:r>
+              <w:rPr>
+                <w:rFonts w:hint="eastAsia"/>
+                <w:vertAlign w:val="baseline"/>
+                <w:lang w:val="en-US" w:eastAsia="zh-CN"/>
+              </w:rPr>
+              <w:t>]</w:t>
+            </w:r>
           </w:p>
         </w:tc>
       </w:tr>
@@ -1450,61 +1590,1004 @@
         <w:tc>
           <w:tcPr>
             <w:tcW w:w="1704" w:type="dxa"/>
-          </w:tcPr>
-          <w:p>
-            <w:pPr>
-              <w:rPr>
-                <w:vertAlign w:val="baseline"/>
-              </w:rPr>
-            </w:pPr>
-          </w:p>
-        </w:tc>
-        <w:tc>
-          <w:tcPr>
-            <w:tcW w:w="1704" w:type="dxa"/>
-          </w:tcPr>
-          <w:p>
-            <w:pPr>
-              <w:rPr>
-                <w:vertAlign w:val="baseline"/>
-              </w:rPr>
-            </w:pPr>
-          </w:p>
-        </w:tc>
-        <w:tc>
-          <w:tcPr>
-            <w:tcW w:w="1704" w:type="dxa"/>
-          </w:tcPr>
-          <w:p>
-            <w:pPr>
-              <w:rPr>
-                <w:vertAlign w:val="baseline"/>
-              </w:rPr>
-            </w:pPr>
-          </w:p>
-        </w:tc>
-        <w:tc>
-          <w:tcPr>
-            <w:tcW w:w="1704" w:type="dxa"/>
-          </w:tcPr>
-          <w:p>
-            <w:pPr>
-              <w:rPr>
-                <w:vertAlign w:val="baseline"/>
-              </w:rPr>
-            </w:pPr>
+            <w:textDirection w:val="lrTb"/>
+            <w:vAlign w:val="top"/>
+          </w:tcPr>
+          <w:p>
+            <w:pPr>
+              <w:rPr>
+                <w:vertAlign w:val="baseline"/>
+              </w:rPr>
+            </w:pPr>
+            <w:r>
+              <w:rPr>
+                <w:rFonts w:hint="eastAsia"/>
+                <w:color w:val="0000FF"/>
+                <w:vertAlign w:val="baseline"/>
+                <w:lang w:val="en-US" w:eastAsia="zh-CN"/>
+              </w:rPr>
+              <w:t>关注页</w:t>
+            </w:r>
+          </w:p>
+        </w:tc>
+        <w:tc>
+          <w:tcPr>
+            <w:tcW w:w="1704" w:type="dxa"/>
+            <w:textDirection w:val="lrTb"/>
+            <w:vAlign w:val="top"/>
+          </w:tcPr>
+          <w:p>
+            <w:pPr>
+              <w:rPr>
+                <w:vertAlign w:val="baseline"/>
+              </w:rPr>
+            </w:pPr>
+            <w:r>
+              <w:rPr>
+                <w:rFonts w:hint="eastAsia"/>
+                <w:color w:val="0000FF"/>
+                <w:vertAlign w:val="baseline"/>
+                <w:lang w:eastAsia="zh-CN"/>
+              </w:rPr>
+              <w:t>获得关注列表</w:t>
+            </w:r>
+          </w:p>
+        </w:tc>
+        <w:tc>
+          <w:tcPr>
+            <w:tcW w:w="1704" w:type="dxa"/>
+            <w:textDirection w:val="lrTb"/>
+            <w:vAlign w:val="top"/>
+          </w:tcPr>
+          <w:p>
+            <w:pPr>
+              <w:rPr>
+                <w:vertAlign w:val="baseline"/>
+              </w:rPr>
+            </w:pPr>
+            <w:r>
+              <w:rPr>
+                <w:rFonts w:hint="eastAsia"/>
+                <w:vertAlign w:val="baseline"/>
+                <w:lang w:val="en-US" w:eastAsia="zh-CN"/>
+              </w:rPr>
+              <w:t>Attention/showWriterList</w:t>
+            </w:r>
+          </w:p>
+        </w:tc>
+        <w:tc>
+          <w:tcPr>
+            <w:tcW w:w="1704" w:type="dxa"/>
+            <w:textDirection w:val="lrTb"/>
+            <w:vAlign w:val="top"/>
+          </w:tcPr>
+          <w:p>
+            <w:pPr>
+              <w:rPr>
+                <w:vertAlign w:val="baseline"/>
+              </w:rPr>
+            </w:pPr>
+            <w:r>
+              <w:rPr>
+                <w:rFonts w:hint="eastAsia"/>
+                <w:vertAlign w:val="baseline"/>
+                <w:lang w:val="en-US" w:eastAsia="zh-CN"/>
+              </w:rPr>
+              <w:t>userId</w:t>
+            </w:r>
           </w:p>
         </w:tc>
         <w:tc>
           <w:tcPr>
             <w:tcW w:w="1705" w:type="dxa"/>
-          </w:tcPr>
-          <w:p>
-            <w:pPr>
-              <w:rPr>
-                <w:vertAlign w:val="baseline"/>
-              </w:rPr>
-            </w:pPr>
+            <w:textDirection w:val="lrTb"/>
+            <w:vAlign w:val="top"/>
+          </w:tcPr>
+          <w:p>
+            <w:pPr>
+              <w:rPr>
+                <w:rFonts w:hint="eastAsia"/>
+                <w:vertAlign w:val="baseline"/>
+              </w:rPr>
+            </w:pPr>
+            <w:r>
+              <w:rPr>
+                <w:rFonts w:hint="eastAsia"/>
+                <w:vertAlign w:val="baseline"/>
+              </w:rPr>
+              <w:t>status(1</w:t>
+            </w:r>
+            <w:r>
+              <w:rPr>
+                <w:rFonts w:hint="eastAsia"/>
+                <w:vertAlign w:val="baseline"/>
+                <w:lang w:eastAsia="zh-CN"/>
+              </w:rPr>
+              <w:t>成功</w:t>
+            </w:r>
+            <w:r>
+              <w:rPr>
+                <w:rFonts w:hint="eastAsia"/>
+                <w:vertAlign w:val="baseline"/>
+              </w:rPr>
+              <w:t>/0</w:t>
+            </w:r>
+            <w:r>
+              <w:rPr>
+                <w:rFonts w:hint="eastAsia"/>
+                <w:vertAlign w:val="baseline"/>
+                <w:lang w:eastAsia="zh-CN"/>
+              </w:rPr>
+              <w:t>失败</w:t>
+            </w:r>
+            <w:r>
+              <w:rPr>
+                <w:rFonts w:hint="eastAsia"/>
+                <w:vertAlign w:val="baseline"/>
+              </w:rPr>
+              <w:t>)</w:t>
+            </w:r>
+          </w:p>
+          <w:p>
+            <w:pPr>
+              <w:rPr>
+                <w:rFonts w:hint="eastAsia"/>
+                <w:vertAlign w:val="baseline"/>
+                <w:lang w:eastAsia="zh-CN"/>
+              </w:rPr>
+            </w:pPr>
+            <w:r>
+              <w:rPr>
+                <w:rFonts w:hint="eastAsia"/>
+                <w:vertAlign w:val="baseline"/>
+                <w:lang w:eastAsia="zh-CN"/>
+              </w:rPr>
+              <w:t>成功返回</w:t>
+            </w:r>
+          </w:p>
+          <w:p>
+            <w:pPr>
+              <w:rPr>
+                <w:rFonts w:hint="eastAsia"/>
+                <w:vertAlign w:val="baseline"/>
+                <w:lang w:val="en-US" w:eastAsia="zh-CN"/>
+              </w:rPr>
+            </w:pPr>
+            <w:r>
+              <w:rPr>
+                <w:rFonts w:hint="eastAsia"/>
+                <w:vertAlign w:val="baseline"/>
+                <w:lang w:val="en-US" w:eastAsia="zh-CN"/>
+              </w:rPr>
+              <w:t>writerList[</w:t>
+            </w:r>
+          </w:p>
+          <w:p>
+            <w:pPr>
+              <w:rPr>
+                <w:vertAlign w:val="baseline"/>
+              </w:rPr>
+            </w:pPr>
+            <w:r>
+              <w:rPr>
+                <w:rFonts w:hint="eastAsia"/>
+                <w:vertAlign w:val="baseline"/>
+                <w:lang w:val="en-US" w:eastAsia="zh-CN"/>
+              </w:rPr>
+              <w:t>{writerId,name}]</w:t>
+            </w:r>
+          </w:p>
+        </w:tc>
+      </w:tr>
+      <w:tr>
+        <w:tblPrEx>
+          <w:tblBorders>
+            <w:top w:val="single" w:color="auto" w:sz="4" w:space="0"/>
+            <w:left w:val="single" w:color="auto" w:sz="4" w:space="0"/>
+            <w:bottom w:val="single" w:color="auto" w:sz="4" w:space="0"/>
+            <w:right w:val="single" w:color="auto" w:sz="4" w:space="0"/>
+            <w:insideH w:val="single" w:color="auto" w:sz="4" w:space="0"/>
+            <w:insideV w:val="single" w:color="auto" w:sz="4" w:space="0"/>
+          </w:tblBorders>
+          <w:tblLayout w:type="fixed"/>
+          <w:tblCellMar>
+            <w:top w:w="0" w:type="dxa"/>
+            <w:left w:w="108" w:type="dxa"/>
+            <w:bottom w:w="0" w:type="dxa"/>
+            <w:right w:w="108" w:type="dxa"/>
+          </w:tblCellMar>
+        </w:tblPrEx>
+        <w:tc>
+          <w:tcPr>
+            <w:tcW w:w="1704" w:type="dxa"/>
+            <w:textDirection w:val="lrTb"/>
+            <w:vAlign w:val="top"/>
+          </w:tcPr>
+          <w:p>
+            <w:pPr>
+              <w:rPr>
+                <w:vertAlign w:val="baseline"/>
+              </w:rPr>
+            </w:pPr>
+          </w:p>
+        </w:tc>
+        <w:tc>
+          <w:tcPr>
+            <w:tcW w:w="1704" w:type="dxa"/>
+            <w:textDirection w:val="lrTb"/>
+            <w:vAlign w:val="top"/>
+          </w:tcPr>
+          <w:p>
+            <w:pPr>
+              <w:rPr>
+                <w:vertAlign w:val="baseline"/>
+              </w:rPr>
+            </w:pPr>
+            <w:r>
+              <w:rPr>
+                <w:rFonts w:hint="eastAsia"/>
+                <w:color w:val="0000FF"/>
+                <w:vertAlign w:val="baseline"/>
+                <w:lang w:eastAsia="zh-CN"/>
+              </w:rPr>
+              <w:t>读取关注作者的文章列表</w:t>
+            </w:r>
+          </w:p>
+        </w:tc>
+        <w:tc>
+          <w:tcPr>
+            <w:tcW w:w="1704" w:type="dxa"/>
+            <w:textDirection w:val="lrTb"/>
+            <w:vAlign w:val="top"/>
+          </w:tcPr>
+          <w:p>
+            <w:pPr>
+              <w:rPr>
+                <w:vertAlign w:val="baseline"/>
+              </w:rPr>
+            </w:pPr>
+            <w:r>
+              <w:rPr>
+                <w:rFonts w:hint="eastAsia"/>
+                <w:vertAlign w:val="baseline"/>
+                <w:lang w:val="en-US" w:eastAsia="zh-CN"/>
+              </w:rPr>
+              <w:t>Attention/showArticleList</w:t>
+            </w:r>
+          </w:p>
+        </w:tc>
+        <w:tc>
+          <w:tcPr>
+            <w:tcW w:w="1704" w:type="dxa"/>
+            <w:textDirection w:val="lrTb"/>
+            <w:vAlign w:val="top"/>
+          </w:tcPr>
+          <w:p>
+            <w:pPr>
+              <w:rPr>
+                <w:rFonts w:hint="eastAsia"/>
+                <w:vertAlign w:val="baseline"/>
+                <w:lang w:val="en-US" w:eastAsia="zh-CN"/>
+              </w:rPr>
+            </w:pPr>
+            <w:r>
+              <w:rPr>
+                <w:rFonts w:hint="eastAsia"/>
+                <w:vertAlign w:val="baseline"/>
+                <w:lang w:val="en-US" w:eastAsia="zh-CN"/>
+              </w:rPr>
+              <w:t>writerId,type(</w:t>
+            </w:r>
+          </w:p>
+          <w:p>
+            <w:pPr>
+              <w:rPr>
+                <w:vertAlign w:val="baseline"/>
+              </w:rPr>
+            </w:pPr>
+            <w:r>
+              <w:rPr>
+                <w:rFonts w:hint="eastAsia"/>
+                <w:vertAlign w:val="baseline"/>
+                <w:lang w:val="en-US" w:eastAsia="zh-CN"/>
+              </w:rPr>
+              <w:t>1:按照热门排序,0：按照时间排序)</w:t>
+            </w:r>
+          </w:p>
+        </w:tc>
+        <w:tc>
+          <w:tcPr>
+            <w:tcW w:w="1705" w:type="dxa"/>
+            <w:textDirection w:val="lrTb"/>
+            <w:vAlign w:val="top"/>
+          </w:tcPr>
+          <w:p>
+            <w:pPr>
+              <w:rPr>
+                <w:rFonts w:hint="eastAsia"/>
+                <w:vertAlign w:val="baseline"/>
+              </w:rPr>
+            </w:pPr>
+            <w:r>
+              <w:rPr>
+                <w:rFonts w:hint="eastAsia"/>
+                <w:vertAlign w:val="baseline"/>
+              </w:rPr>
+              <w:t>status(1</w:t>
+            </w:r>
+            <w:r>
+              <w:rPr>
+                <w:rFonts w:hint="eastAsia"/>
+                <w:vertAlign w:val="baseline"/>
+                <w:lang w:eastAsia="zh-CN"/>
+              </w:rPr>
+              <w:t>成功</w:t>
+            </w:r>
+            <w:r>
+              <w:rPr>
+                <w:rFonts w:hint="eastAsia"/>
+                <w:vertAlign w:val="baseline"/>
+              </w:rPr>
+              <w:t>/0</w:t>
+            </w:r>
+            <w:r>
+              <w:rPr>
+                <w:rFonts w:hint="eastAsia"/>
+                <w:vertAlign w:val="baseline"/>
+                <w:lang w:eastAsia="zh-CN"/>
+              </w:rPr>
+              <w:t>失败</w:t>
+            </w:r>
+            <w:r>
+              <w:rPr>
+                <w:rFonts w:hint="eastAsia"/>
+                <w:vertAlign w:val="baseline"/>
+              </w:rPr>
+              <w:t>)</w:t>
+            </w:r>
+          </w:p>
+          <w:p>
+            <w:pPr>
+              <w:rPr>
+                <w:rFonts w:hint="eastAsia"/>
+                <w:vertAlign w:val="baseline"/>
+                <w:lang w:eastAsia="zh-CN"/>
+              </w:rPr>
+            </w:pPr>
+            <w:r>
+              <w:rPr>
+                <w:rFonts w:hint="eastAsia"/>
+                <w:vertAlign w:val="baseline"/>
+                <w:lang w:eastAsia="zh-CN"/>
+              </w:rPr>
+              <w:t>成功返回</w:t>
+            </w:r>
+          </w:p>
+          <w:p>
+            <w:pPr>
+              <w:rPr>
+                <w:rFonts w:hint="eastAsia"/>
+                <w:vertAlign w:val="baseline"/>
+                <w:lang w:val="en-US" w:eastAsia="zh-CN"/>
+              </w:rPr>
+            </w:pPr>
+            <w:r>
+              <w:rPr>
+                <w:rFonts w:hint="eastAsia"/>
+                <w:vertAlign w:val="baseline"/>
+                <w:lang w:val="en-US" w:eastAsia="zh-CN"/>
+              </w:rPr>
+              <w:t>articleList[</w:t>
+            </w:r>
+          </w:p>
+          <w:p>
+            <w:pPr>
+              <w:rPr>
+                <w:rFonts w:hint="eastAsia"/>
+                <w:vertAlign w:val="baseline"/>
+                <w:lang w:val="en-US" w:eastAsia="zh-CN"/>
+              </w:rPr>
+            </w:pPr>
+            <w:r>
+              <w:rPr>
+                <w:rFonts w:hint="eastAsia"/>
+                <w:vertAlign w:val="baseline"/>
+                <w:lang w:val="en-US" w:eastAsia="zh-CN"/>
+              </w:rPr>
+              <w:t>{articleId,title,shortCut:截取文章前100个字节}</w:t>
+            </w:r>
+          </w:p>
+          <w:p>
+            <w:pPr>
+              <w:rPr>
+                <w:vertAlign w:val="baseline"/>
+              </w:rPr>
+            </w:pPr>
+            <w:r>
+              <w:rPr>
+                <w:rFonts w:hint="eastAsia"/>
+                <w:vertAlign w:val="baseline"/>
+                <w:lang w:val="en-US" w:eastAsia="zh-CN"/>
+              </w:rPr>
+              <w:t>]</w:t>
+            </w:r>
+          </w:p>
+        </w:tc>
+      </w:tr>
+      <w:tr>
+        <w:tblPrEx>
+          <w:tblBorders>
+            <w:top w:val="single" w:color="auto" w:sz="4" w:space="0"/>
+            <w:left w:val="single" w:color="auto" w:sz="4" w:space="0"/>
+            <w:bottom w:val="single" w:color="auto" w:sz="4" w:space="0"/>
+            <w:right w:val="single" w:color="auto" w:sz="4" w:space="0"/>
+            <w:insideH w:val="single" w:color="auto" w:sz="4" w:space="0"/>
+            <w:insideV w:val="single" w:color="auto" w:sz="4" w:space="0"/>
+          </w:tblBorders>
+          <w:tblLayout w:type="fixed"/>
+          <w:tblCellMar>
+            <w:top w:w="0" w:type="dxa"/>
+            <w:left w:w="108" w:type="dxa"/>
+            <w:bottom w:w="0" w:type="dxa"/>
+            <w:right w:w="108" w:type="dxa"/>
+          </w:tblCellMar>
+        </w:tblPrEx>
+        <w:tc>
+          <w:tcPr>
+            <w:tcW w:w="1704" w:type="dxa"/>
+            <w:textDirection w:val="lrTb"/>
+            <w:vAlign w:val="top"/>
+          </w:tcPr>
+          <w:p>
+            <w:pPr>
+              <w:rPr>
+                <w:vertAlign w:val="baseline"/>
+              </w:rPr>
+            </w:pPr>
+            <w:r>
+              <w:rPr>
+                <w:rFonts w:hint="eastAsia"/>
+                <w:color w:val="0000FF"/>
+                <w:vertAlign w:val="baseline"/>
+                <w:lang w:eastAsia="zh-CN"/>
+              </w:rPr>
+              <w:t>关注页</w:t>
+            </w:r>
+            <w:r>
+              <w:rPr>
+                <w:rFonts w:hint="eastAsia"/>
+                <w:color w:val="0000FF"/>
+                <w:vertAlign w:val="baseline"/>
+                <w:lang w:val="en-US" w:eastAsia="zh-CN"/>
+              </w:rPr>
+              <w:t>-&gt;</w:t>
+            </w:r>
+            <w:r>
+              <w:rPr>
+                <w:rFonts w:hint="eastAsia"/>
+                <w:color w:val="0000FF"/>
+                <w:vertAlign w:val="baseline"/>
+                <w:lang w:eastAsia="zh-CN"/>
+              </w:rPr>
+              <w:t>文章详情页</w:t>
+            </w:r>
+          </w:p>
+        </w:tc>
+        <w:tc>
+          <w:tcPr>
+            <w:tcW w:w="1704" w:type="dxa"/>
+            <w:textDirection w:val="lrTb"/>
+            <w:vAlign w:val="top"/>
+          </w:tcPr>
+          <w:p>
+            <w:pPr>
+              <w:rPr>
+                <w:vertAlign w:val="baseline"/>
+              </w:rPr>
+            </w:pPr>
+            <w:r>
+              <w:rPr>
+                <w:rFonts w:hint="eastAsia"/>
+                <w:color w:val="0000FF"/>
+                <w:vertAlign w:val="baseline"/>
+                <w:lang w:val="en-US" w:eastAsia="zh-CN"/>
+              </w:rPr>
+              <w:t>展示文章详情</w:t>
+            </w:r>
+          </w:p>
+        </w:tc>
+        <w:tc>
+          <w:tcPr>
+            <w:tcW w:w="1704" w:type="dxa"/>
+            <w:textDirection w:val="lrTb"/>
+            <w:vAlign w:val="top"/>
+          </w:tcPr>
+          <w:p>
+            <w:pPr>
+              <w:rPr>
+                <w:vertAlign w:val="baseline"/>
+              </w:rPr>
+            </w:pPr>
+            <w:r>
+              <w:rPr>
+                <w:rFonts w:hint="eastAsia"/>
+                <w:vertAlign w:val="baseline"/>
+                <w:lang w:val="en-US" w:eastAsia="zh-CN"/>
+              </w:rPr>
+              <w:t>Detail/showArticle</w:t>
+            </w:r>
+          </w:p>
+        </w:tc>
+        <w:tc>
+          <w:tcPr>
+            <w:tcW w:w="1704" w:type="dxa"/>
+            <w:textDirection w:val="lrTb"/>
+            <w:vAlign w:val="top"/>
+          </w:tcPr>
+          <w:p>
+            <w:pPr>
+              <w:rPr>
+                <w:vertAlign w:val="baseline"/>
+              </w:rPr>
+            </w:pPr>
+            <w:r>
+              <w:rPr>
+                <w:rFonts w:hint="eastAsia"/>
+                <w:vertAlign w:val="baseline"/>
+                <w:lang w:val="en-US" w:eastAsia="zh-CN"/>
+              </w:rPr>
+              <w:t>articleId</w:t>
+            </w:r>
+          </w:p>
+        </w:tc>
+        <w:tc>
+          <w:tcPr>
+            <w:tcW w:w="1705" w:type="dxa"/>
+            <w:textDirection w:val="lrTb"/>
+            <w:vAlign w:val="top"/>
+          </w:tcPr>
+          <w:p>
+            <w:pPr>
+              <w:jc w:val="left"/>
+              <w:rPr>
+                <w:rFonts w:hint="eastAsia"/>
+                <w:vertAlign w:val="baseline"/>
+              </w:rPr>
+            </w:pPr>
+            <w:r>
+              <w:rPr>
+                <w:rFonts w:hint="eastAsia"/>
+                <w:vertAlign w:val="baseline"/>
+              </w:rPr>
+              <w:t>status(1</w:t>
+            </w:r>
+            <w:r>
+              <w:rPr>
+                <w:rFonts w:hint="eastAsia"/>
+                <w:vertAlign w:val="baseline"/>
+                <w:lang w:eastAsia="zh-CN"/>
+              </w:rPr>
+              <w:t>成功</w:t>
+            </w:r>
+            <w:r>
+              <w:rPr>
+                <w:rFonts w:hint="eastAsia"/>
+                <w:vertAlign w:val="baseline"/>
+              </w:rPr>
+              <w:t>/0</w:t>
+            </w:r>
+            <w:r>
+              <w:rPr>
+                <w:rFonts w:hint="eastAsia"/>
+                <w:vertAlign w:val="baseline"/>
+                <w:lang w:eastAsia="zh-CN"/>
+              </w:rPr>
+              <w:t>失败</w:t>
+            </w:r>
+            <w:r>
+              <w:rPr>
+                <w:rFonts w:hint="eastAsia"/>
+                <w:vertAlign w:val="baseline"/>
+              </w:rPr>
+              <w:t>)</w:t>
+            </w:r>
+          </w:p>
+          <w:p>
+            <w:pPr>
+              <w:jc w:val="left"/>
+              <w:rPr>
+                <w:rFonts w:hint="eastAsia"/>
+                <w:vertAlign w:val="baseline"/>
+                <w:lang w:eastAsia="zh-CN"/>
+              </w:rPr>
+            </w:pPr>
+            <w:r>
+              <w:rPr>
+                <w:rFonts w:hint="eastAsia"/>
+                <w:vertAlign w:val="baseline"/>
+                <w:lang w:eastAsia="zh-CN"/>
+              </w:rPr>
+              <w:t>成功返回</w:t>
+            </w:r>
+          </w:p>
+          <w:p>
+            <w:pPr>
+              <w:jc w:val="left"/>
+              <w:rPr>
+                <w:vertAlign w:val="baseline"/>
+              </w:rPr>
+            </w:pPr>
+            <w:r>
+              <w:rPr>
+                <w:rFonts w:hint="eastAsia"/>
+                <w:vertAlign w:val="baseline"/>
+                <w:lang w:val="en-US" w:eastAsia="zh-CN"/>
+              </w:rPr>
+              <w:t>{writerId:作者id,writerName:作者名,writerAvatar：作者头像,content：文章内容，createTime：创建时间，praiseNum：点赞人数}</w:t>
+            </w:r>
+          </w:p>
+        </w:tc>
+      </w:tr>
+      <w:tr>
+        <w:tblPrEx>
+          <w:tblBorders>
+            <w:top w:val="single" w:color="auto" w:sz="4" w:space="0"/>
+            <w:left w:val="single" w:color="auto" w:sz="4" w:space="0"/>
+            <w:bottom w:val="single" w:color="auto" w:sz="4" w:space="0"/>
+            <w:right w:val="single" w:color="auto" w:sz="4" w:space="0"/>
+            <w:insideH w:val="single" w:color="auto" w:sz="4" w:space="0"/>
+            <w:insideV w:val="single" w:color="auto" w:sz="4" w:space="0"/>
+          </w:tblBorders>
+          <w:tblLayout w:type="fixed"/>
+          <w:tblCellMar>
+            <w:top w:w="0" w:type="dxa"/>
+            <w:left w:w="108" w:type="dxa"/>
+            <w:bottom w:w="0" w:type="dxa"/>
+            <w:right w:w="108" w:type="dxa"/>
+          </w:tblCellMar>
+        </w:tblPrEx>
+        <w:tc>
+          <w:tcPr>
+            <w:tcW w:w="1704" w:type="dxa"/>
+            <w:textDirection w:val="lrTb"/>
+            <w:vAlign w:val="top"/>
+          </w:tcPr>
+          <w:p>
+            <w:pPr>
+              <w:rPr>
+                <w:vertAlign w:val="baseline"/>
+              </w:rPr>
+            </w:pPr>
+            <w:r>
+              <w:rPr>
+                <w:rFonts w:hint="eastAsia"/>
+                <w:vertAlign w:val="baseline"/>
+                <w:lang w:eastAsia="zh-CN"/>
+              </w:rPr>
+              <w:t>详情页</w:t>
+            </w:r>
+          </w:p>
+        </w:tc>
+        <w:tc>
+          <w:tcPr>
+            <w:tcW w:w="1704" w:type="dxa"/>
+            <w:textDirection w:val="lrTb"/>
+            <w:vAlign w:val="top"/>
+          </w:tcPr>
+          <w:p>
+            <w:pPr>
+              <w:rPr>
+                <w:vertAlign w:val="baseline"/>
+              </w:rPr>
+            </w:pPr>
+            <w:r>
+              <w:rPr>
+                <w:rFonts w:hint="eastAsia"/>
+                <w:color w:val="0000FF"/>
+                <w:vertAlign w:val="baseline"/>
+                <w:lang w:eastAsia="zh-CN"/>
+              </w:rPr>
+              <w:t>展示文章评论</w:t>
+            </w:r>
+          </w:p>
+        </w:tc>
+        <w:tc>
+          <w:tcPr>
+            <w:tcW w:w="1704" w:type="dxa"/>
+            <w:textDirection w:val="lrTb"/>
+            <w:vAlign w:val="top"/>
+          </w:tcPr>
+          <w:p>
+            <w:pPr>
+              <w:rPr>
+                <w:vertAlign w:val="baseline"/>
+              </w:rPr>
+            </w:pPr>
+            <w:r>
+              <w:rPr>
+                <w:rFonts w:hint="eastAsia"/>
+                <w:vertAlign w:val="baseline"/>
+                <w:lang w:val="en-US" w:eastAsia="zh-CN"/>
+              </w:rPr>
+              <w:t>Detail/showCommentList</w:t>
+            </w:r>
+          </w:p>
+        </w:tc>
+        <w:tc>
+          <w:tcPr>
+            <w:tcW w:w="1704" w:type="dxa"/>
+            <w:textDirection w:val="lrTb"/>
+            <w:vAlign w:val="top"/>
+          </w:tcPr>
+          <w:p>
+            <w:pPr>
+              <w:rPr>
+                <w:vertAlign w:val="baseline"/>
+              </w:rPr>
+            </w:pPr>
+            <w:r>
+              <w:rPr>
+                <w:rFonts w:hint="eastAsia"/>
+                <w:vertAlign w:val="baseline"/>
+                <w:lang w:val="en-US" w:eastAsia="zh-CN"/>
+              </w:rPr>
+              <w:t>articleId</w:t>
+            </w:r>
+          </w:p>
+        </w:tc>
+        <w:tc>
+          <w:tcPr>
+            <w:tcW w:w="1705" w:type="dxa"/>
+            <w:textDirection w:val="lrTb"/>
+            <w:vAlign w:val="top"/>
+          </w:tcPr>
+          <w:p>
+            <w:pPr>
+              <w:jc w:val="left"/>
+              <w:rPr>
+                <w:rFonts w:hint="eastAsia"/>
+                <w:vertAlign w:val="baseline"/>
+              </w:rPr>
+            </w:pPr>
+            <w:r>
+              <w:rPr>
+                <w:rFonts w:hint="eastAsia"/>
+                <w:vertAlign w:val="baseline"/>
+              </w:rPr>
+              <w:t>status(1</w:t>
+            </w:r>
+            <w:r>
+              <w:rPr>
+                <w:rFonts w:hint="eastAsia"/>
+                <w:vertAlign w:val="baseline"/>
+                <w:lang w:eastAsia="zh-CN"/>
+              </w:rPr>
+              <w:t>成功</w:t>
+            </w:r>
+            <w:r>
+              <w:rPr>
+                <w:rFonts w:hint="eastAsia"/>
+                <w:vertAlign w:val="baseline"/>
+              </w:rPr>
+              <w:t>/0</w:t>
+            </w:r>
+            <w:r>
+              <w:rPr>
+                <w:rFonts w:hint="eastAsia"/>
+                <w:vertAlign w:val="baseline"/>
+                <w:lang w:eastAsia="zh-CN"/>
+              </w:rPr>
+              <w:t>失败</w:t>
+            </w:r>
+            <w:r>
+              <w:rPr>
+                <w:rFonts w:hint="eastAsia"/>
+                <w:vertAlign w:val="baseline"/>
+              </w:rPr>
+              <w:t>)</w:t>
+            </w:r>
+          </w:p>
+          <w:p>
+            <w:pPr>
+              <w:rPr>
+                <w:rFonts w:hint="eastAsia"/>
+                <w:vertAlign w:val="baseline"/>
+                <w:lang w:val="en-US" w:eastAsia="zh-CN"/>
+              </w:rPr>
+            </w:pPr>
+            <w:r>
+              <w:rPr>
+                <w:rFonts w:hint="eastAsia"/>
+                <w:vertAlign w:val="baseline"/>
+                <w:lang w:eastAsia="zh-CN"/>
+              </w:rPr>
+              <w:t>成功返回</w:t>
+            </w:r>
+            <w:r>
+              <w:rPr>
+                <w:rFonts w:hint="eastAsia"/>
+                <w:vertAlign w:val="baseline"/>
+                <w:lang w:val="en-US" w:eastAsia="zh-CN"/>
+              </w:rPr>
+              <w:t>commentList[</w:t>
+            </w:r>
+          </w:p>
+          <w:p>
+            <w:pPr>
+              <w:rPr>
+                <w:vertAlign w:val="baseline"/>
+              </w:rPr>
+            </w:pPr>
+            <w:r>
+              <w:rPr>
+                <w:rFonts w:hint="eastAsia"/>
+                <w:vertAlign w:val="baseline"/>
+                <w:lang w:val="en-US" w:eastAsia="zh-CN"/>
+              </w:rPr>
+              <w:t>{id:评论id,userId：评论人id，username：评论人名，createTime：创建时间，content：评论内容，isPraise:当前用户是否点过赞}]</w:t>
+            </w:r>
+          </w:p>
+        </w:tc>
+      </w:tr>
+      <w:tr>
+        <w:tblPrEx>
+          <w:tblBorders>
+            <w:top w:val="single" w:color="auto" w:sz="4" w:space="0"/>
+            <w:left w:val="single" w:color="auto" w:sz="4" w:space="0"/>
+            <w:bottom w:val="single" w:color="auto" w:sz="4" w:space="0"/>
+            <w:right w:val="single" w:color="auto" w:sz="4" w:space="0"/>
+            <w:insideH w:val="single" w:color="auto" w:sz="4" w:space="0"/>
+            <w:insideV w:val="single" w:color="auto" w:sz="4" w:space="0"/>
+          </w:tblBorders>
+          <w:tblLayout w:type="fixed"/>
+          <w:tblCellMar>
+            <w:top w:w="0" w:type="dxa"/>
+            <w:left w:w="108" w:type="dxa"/>
+            <w:bottom w:w="0" w:type="dxa"/>
+            <w:right w:w="108" w:type="dxa"/>
+          </w:tblCellMar>
+        </w:tblPrEx>
+        <w:tc>
+          <w:tcPr>
+            <w:tcW w:w="1704" w:type="dxa"/>
+            <w:textDirection w:val="lrTb"/>
+            <w:vAlign w:val="top"/>
+          </w:tcPr>
+          <w:p>
+            <w:pPr>
+              <w:rPr>
+                <w:rFonts w:hint="eastAsia"/>
+                <w:vertAlign w:val="baseline"/>
+                <w:lang w:eastAsia="zh-CN"/>
+              </w:rPr>
+            </w:pPr>
+          </w:p>
+        </w:tc>
+        <w:tc>
+          <w:tcPr>
+            <w:tcW w:w="1704" w:type="dxa"/>
+            <w:textDirection w:val="lrTb"/>
+            <w:vAlign w:val="top"/>
+          </w:tcPr>
+          <w:p>
+            <w:pPr>
+              <w:rPr>
+                <w:rFonts w:hint="eastAsia"/>
+                <w:vertAlign w:val="baseline"/>
+                <w:lang w:eastAsia="zh-CN"/>
+              </w:rPr>
+            </w:pPr>
+            <w:r>
+              <w:rPr>
+                <w:rFonts w:hint="eastAsia"/>
+                <w:color w:val="0000FF"/>
+                <w:vertAlign w:val="baseline"/>
+                <w:lang w:eastAsia="zh-CN"/>
+              </w:rPr>
+              <w:t>对文章进行评论</w:t>
+            </w:r>
+          </w:p>
+        </w:tc>
+        <w:tc>
+          <w:tcPr>
+            <w:tcW w:w="1704" w:type="dxa"/>
+            <w:textDirection w:val="lrTb"/>
+            <w:vAlign w:val="top"/>
+          </w:tcPr>
+          <w:p>
+            <w:pPr>
+              <w:rPr>
+                <w:rFonts w:hint="eastAsia"/>
+                <w:vertAlign w:val="baseline"/>
+                <w:lang w:val="en-US" w:eastAsia="zh-CN"/>
+              </w:rPr>
+            </w:pPr>
+            <w:r>
+              <w:rPr>
+                <w:rFonts w:hint="eastAsia"/>
+                <w:vertAlign w:val="baseline"/>
+                <w:lang w:val="en-US" w:eastAsia="zh-CN"/>
+              </w:rPr>
+              <w:t>Detail/doComment</w:t>
+            </w:r>
+          </w:p>
+        </w:tc>
+        <w:tc>
+          <w:tcPr>
+            <w:tcW w:w="1704" w:type="dxa"/>
+            <w:textDirection w:val="lrTb"/>
+            <w:vAlign w:val="top"/>
+          </w:tcPr>
+          <w:p>
+            <w:pPr>
+              <w:rPr>
+                <w:rFonts w:hint="eastAsia" w:eastAsiaTheme="minorEastAsia"/>
+                <w:vertAlign w:val="baseline"/>
+                <w:lang w:val="en-US" w:eastAsia="zh-CN"/>
+              </w:rPr>
+            </w:pPr>
+            <w:r>
+              <w:rPr>
+                <w:rFonts w:hint="eastAsia"/>
+                <w:vertAlign w:val="baseline"/>
+                <w:lang w:val="en-US" w:eastAsia="zh-CN"/>
+              </w:rPr>
+              <w:t>articleId,userId,content</w:t>
+            </w:r>
+          </w:p>
+        </w:tc>
+        <w:tc>
+          <w:tcPr>
+            <w:tcW w:w="1705" w:type="dxa"/>
+            <w:textDirection w:val="lrTb"/>
+            <w:vAlign w:val="top"/>
+          </w:tcPr>
+          <w:p>
+            <w:pPr>
+              <w:jc w:val="left"/>
+              <w:rPr>
+                <w:rFonts w:hint="eastAsia"/>
+                <w:vertAlign w:val="baseline"/>
+                <w:lang w:val="en-US" w:eastAsia="zh-CN"/>
+              </w:rPr>
+            </w:pPr>
+            <w:r>
+              <w:rPr>
+                <w:rFonts w:hint="eastAsia"/>
+                <w:vertAlign w:val="baseline"/>
+              </w:rPr>
+              <w:t>status(1</w:t>
+            </w:r>
+            <w:r>
+              <w:rPr>
+                <w:rFonts w:hint="eastAsia"/>
+                <w:vertAlign w:val="baseline"/>
+                <w:lang w:eastAsia="zh-CN"/>
+              </w:rPr>
+              <w:t>成功</w:t>
+            </w:r>
+            <w:r>
+              <w:rPr>
+                <w:rFonts w:hint="eastAsia"/>
+                <w:vertAlign w:val="baseline"/>
+              </w:rPr>
+              <w:t>/0</w:t>
+            </w:r>
+            <w:r>
+              <w:rPr>
+                <w:rFonts w:hint="eastAsia"/>
+                <w:vertAlign w:val="baseline"/>
+                <w:lang w:eastAsia="zh-CN"/>
+              </w:rPr>
+              <w:t>失败</w:t>
+            </w:r>
+            <w:r>
+              <w:rPr>
+                <w:rFonts w:hint="eastAsia"/>
+                <w:vertAlign w:val="baseline"/>
+              </w:rPr>
+              <w:t>)</w:t>
+            </w:r>
           </w:p>
         </w:tc>
       </w:tr>
@@ -1595,7 +2678,7 @@
     <w:lsdException w:qFormat="1" w:unhideWhenUsed="0" w:uiPriority="0" w:semiHidden="0" w:name="Title"/>
     <w:lsdException w:unhideWhenUsed="0" w:uiPriority="0" w:semiHidden="0" w:name="Closing"/>
     <w:lsdException w:unhideWhenUsed="0" w:uiPriority="0" w:semiHidden="0" w:name="Signature"/>
-    <w:lsdException w:unhideWhenUsed="0" w:uiPriority="0" w:name="Default Paragraph Font"/>
+    <w:lsdException w:qFormat="1" w:unhideWhenUsed="0" w:uiPriority="0" w:name="Default Paragraph Font"/>
     <w:lsdException w:unhideWhenUsed="0" w:uiPriority="0" w:semiHidden="0" w:name="Body Text"/>
     <w:lsdException w:unhideWhenUsed="0" w:uiPriority="0" w:semiHidden="0" w:name="Body Text Indent"/>
     <w:lsdException w:unhideWhenUsed="0" w:uiPriority="0" w:semiHidden="0" w:name="List Continue"/>
@@ -1798,6 +2881,7 @@
   <w:style w:type="character" w:default="1" w:styleId="2">
     <w:name w:val="Default Paragraph Font"/>
     <w:semiHidden/>
+    <w:qFormat/>
     <w:uiPriority w:val="0"/>
   </w:style>
   <w:style w:type="table" w:default="1" w:styleId="3">

</xml_diff>